<commit_message>
-Actualización y finalización del documento de Especificación del CU Ingresar al Sistema.
-Elaboración del diagrama de secuencia del CU Ingresar al Sistema.

-Actualización del documento: Seguimiento Documentación.
</commit_message>
<xml_diff>
--- a/Elaboración/Especificaciones CU/Especificacion Caso de Uso Ingresar al sistema.docx
+++ b/Elaboración/Especificaciones CU/Especificacion Caso de Uso Ingresar al sistema.docx
@@ -573,7 +573,7 @@
               <w:noProof/>
               <w:sz w:val="22"/>
               <w:szCs w:val="22"/>
-              <w:lang w:eastAsia="es-ES"/>
+              <w:lang w:val="es-AR" w:eastAsia="es-AR"/>
             </w:rPr>
           </w:pPr>
           <w:r>
@@ -585,7 +585,7 @@
           <w:r>
             <w:fldChar w:fldCharType="separate"/>
           </w:r>
-          <w:hyperlink w:anchor="_Toc257615429" w:history="1">
+          <w:hyperlink w:anchor="_Toc43990044" w:history="1">
             <w:r>
               <w:rPr>
                 <w:rStyle w:val="Hipervnculo"/>
@@ -612,7 +612,7 @@
                 <w:noProof/>
                 <w:webHidden/>
               </w:rPr>
-              <w:instrText xml:space="preserve"> PAGEREF _Toc257615429 \h </w:instrText>
+              <w:instrText xml:space="preserve"> PAGEREF _Toc43990044 \h </w:instrText>
             </w:r>
             <w:r>
               <w:rPr>
@@ -632,7 +632,7 @@
                 <w:noProof/>
                 <w:webHidden/>
               </w:rPr>
-              <w:t>3</w:t>
+              <w:t>4</w:t>
             </w:r>
             <w:r>
               <w:rPr>
@@ -653,10 +653,10 @@
               <w:noProof/>
               <w:sz w:val="22"/>
               <w:szCs w:val="22"/>
-              <w:lang w:eastAsia="es-ES"/>
+              <w:lang w:val="es-AR" w:eastAsia="es-AR"/>
             </w:rPr>
           </w:pPr>
-          <w:hyperlink w:anchor="_Toc257615430" w:history="1">
+          <w:hyperlink w:anchor="_Toc43990045" w:history="1">
             <w:r>
               <w:rPr>
                 <w:rStyle w:val="Hipervnculo"/>
@@ -683,7 +683,7 @@
                 <w:noProof/>
                 <w:webHidden/>
               </w:rPr>
-              <w:instrText xml:space="preserve"> PAGEREF _Toc257615430 \h </w:instrText>
+              <w:instrText xml:space="preserve"> PAGEREF _Toc43990045 \h </w:instrText>
             </w:r>
             <w:r>
               <w:rPr>
@@ -703,7 +703,7 @@
                 <w:noProof/>
                 <w:webHidden/>
               </w:rPr>
-              <w:t>3</w:t>
+              <w:t>4</w:t>
             </w:r>
             <w:r>
               <w:rPr>
@@ -724,10 +724,10 @@
               <w:noProof/>
               <w:sz w:val="22"/>
               <w:szCs w:val="22"/>
-              <w:lang w:eastAsia="es-ES"/>
+              <w:lang w:val="es-AR" w:eastAsia="es-AR"/>
             </w:rPr>
           </w:pPr>
-          <w:hyperlink w:anchor="_Toc257615431" w:history="1">
+          <w:hyperlink w:anchor="_Toc43990046" w:history="1">
             <w:r>
               <w:rPr>
                 <w:rStyle w:val="Hipervnculo"/>
@@ -754,7 +754,7 @@
                 <w:noProof/>
                 <w:webHidden/>
               </w:rPr>
-              <w:instrText xml:space="preserve"> PAGEREF _Toc257615431 \h </w:instrText>
+              <w:instrText xml:space="preserve"> PAGEREF _Toc43990046 \h </w:instrText>
             </w:r>
             <w:r>
               <w:rPr>
@@ -774,7 +774,7 @@
                 <w:noProof/>
                 <w:webHidden/>
               </w:rPr>
-              <w:t>3</w:t>
+              <w:t>4</w:t>
             </w:r>
             <w:r>
               <w:rPr>
@@ -795,10 +795,10 @@
               <w:noProof/>
               <w:sz w:val="22"/>
               <w:szCs w:val="22"/>
-              <w:lang w:eastAsia="es-ES"/>
+              <w:lang w:val="es-AR" w:eastAsia="es-AR"/>
             </w:rPr>
           </w:pPr>
-          <w:hyperlink w:anchor="_Toc257615432" w:history="1">
+          <w:hyperlink w:anchor="_Toc43990047" w:history="1">
             <w:r>
               <w:rPr>
                 <w:rStyle w:val="Hipervnculo"/>
@@ -825,7 +825,7 @@
                 <w:noProof/>
                 <w:webHidden/>
               </w:rPr>
-              <w:instrText xml:space="preserve"> PAGEREF _Toc257615432 \h </w:instrText>
+              <w:instrText xml:space="preserve"> PAGEREF _Toc43990047 \h </w:instrText>
             </w:r>
             <w:r>
               <w:rPr>
@@ -845,7 +845,7 @@
                 <w:noProof/>
                 <w:webHidden/>
               </w:rPr>
-              <w:t>3</w:t>
+              <w:t>4</w:t>
             </w:r>
             <w:r>
               <w:rPr>
@@ -866,10 +866,10 @@
               <w:noProof/>
               <w:sz w:val="22"/>
               <w:szCs w:val="22"/>
-              <w:lang w:eastAsia="es-ES"/>
+              <w:lang w:val="es-AR" w:eastAsia="es-AR"/>
             </w:rPr>
           </w:pPr>
-          <w:hyperlink w:anchor="_Toc257615433" w:history="1">
+          <w:hyperlink w:anchor="_Toc43990048" w:history="1">
             <w:r>
               <w:rPr>
                 <w:rStyle w:val="Hipervnculo"/>
@@ -896,7 +896,7 @@
                 <w:noProof/>
                 <w:webHidden/>
               </w:rPr>
-              <w:instrText xml:space="preserve"> PAGEREF _Toc257615433 \h </w:instrText>
+              <w:instrText xml:space="preserve"> PAGEREF _Toc43990048 \h </w:instrText>
             </w:r>
             <w:r>
               <w:rPr>
@@ -916,7 +916,7 @@
                 <w:noProof/>
                 <w:webHidden/>
               </w:rPr>
-              <w:t>3</w:t>
+              <w:t>4</w:t>
             </w:r>
             <w:r>
               <w:rPr>
@@ -937,10 +937,10 @@
               <w:noProof/>
               <w:sz w:val="22"/>
               <w:szCs w:val="22"/>
-              <w:lang w:eastAsia="es-ES"/>
+              <w:lang w:val="es-AR" w:eastAsia="es-AR"/>
             </w:rPr>
           </w:pPr>
-          <w:hyperlink w:anchor="_Toc257615434" w:history="1">
+          <w:hyperlink w:anchor="_Toc43990049" w:history="1">
             <w:r>
               <w:rPr>
                 <w:rStyle w:val="Hipervnculo"/>
@@ -967,7 +967,7 @@
                 <w:noProof/>
                 <w:webHidden/>
               </w:rPr>
-              <w:instrText xml:space="preserve"> PAGEREF _Toc257615434 \h </w:instrText>
+              <w:instrText xml:space="preserve"> PAGEREF _Toc43990049 \h </w:instrText>
             </w:r>
             <w:r>
               <w:rPr>
@@ -987,7 +987,7 @@
                 <w:noProof/>
                 <w:webHidden/>
               </w:rPr>
-              <w:t>3</w:t>
+              <w:t>4</w:t>
             </w:r>
             <w:r>
               <w:rPr>
@@ -1008,10 +1008,10 @@
               <w:noProof/>
               <w:sz w:val="22"/>
               <w:szCs w:val="22"/>
-              <w:lang w:eastAsia="es-ES"/>
+              <w:lang w:val="es-AR" w:eastAsia="es-AR"/>
             </w:rPr>
           </w:pPr>
-          <w:hyperlink w:anchor="_Toc257615435" w:history="1">
+          <w:hyperlink w:anchor="_Toc43990050" w:history="1">
             <w:r>
               <w:rPr>
                 <w:rStyle w:val="Hipervnculo"/>
@@ -1038,7 +1038,7 @@
                 <w:noProof/>
                 <w:webHidden/>
               </w:rPr>
-              <w:instrText xml:space="preserve"> PAGEREF _Toc257615435 \h </w:instrText>
+              <w:instrText xml:space="preserve"> PAGEREF _Toc43990050 \h </w:instrText>
             </w:r>
             <w:r>
               <w:rPr>
@@ -1058,7 +1058,7 @@
                 <w:noProof/>
                 <w:webHidden/>
               </w:rPr>
-              <w:t>3</w:t>
+              <w:t>5</w:t>
             </w:r>
             <w:r>
               <w:rPr>
@@ -1079,10 +1079,10 @@
               <w:noProof/>
               <w:sz w:val="22"/>
               <w:szCs w:val="22"/>
-              <w:lang w:eastAsia="es-ES"/>
+              <w:lang w:val="es-AR" w:eastAsia="es-AR"/>
             </w:rPr>
           </w:pPr>
-          <w:hyperlink w:anchor="_Toc257615436" w:history="1">
+          <w:hyperlink w:anchor="_Toc43990051" w:history="1">
             <w:r>
               <w:rPr>
                 <w:rStyle w:val="Hipervnculo"/>
@@ -1109,7 +1109,7 @@
                 <w:noProof/>
                 <w:webHidden/>
               </w:rPr>
-              <w:instrText xml:space="preserve"> PAGEREF _Toc257615436 \h </w:instrText>
+              <w:instrText xml:space="preserve"> PAGEREF _Toc43990051 \h </w:instrText>
             </w:r>
             <w:r>
               <w:rPr>
@@ -1129,7 +1129,7 @@
                 <w:noProof/>
                 <w:webHidden/>
               </w:rPr>
-              <w:t>3</w:t>
+              <w:t>5</w:t>
             </w:r>
             <w:r>
               <w:rPr>
@@ -1150,10 +1150,10 @@
               <w:noProof/>
               <w:sz w:val="22"/>
               <w:szCs w:val="22"/>
-              <w:lang w:eastAsia="es-ES"/>
+              <w:lang w:val="es-AR" w:eastAsia="es-AR"/>
             </w:rPr>
           </w:pPr>
-          <w:hyperlink w:anchor="_Toc257615437" w:history="1">
+          <w:hyperlink w:anchor="_Toc43990052" w:history="1">
             <w:r>
               <w:rPr>
                 <w:rStyle w:val="Hipervnculo"/>
@@ -1180,7 +1180,7 @@
                 <w:noProof/>
                 <w:webHidden/>
               </w:rPr>
-              <w:instrText xml:space="preserve"> PAGEREF _Toc257615437 \h </w:instrText>
+              <w:instrText xml:space="preserve"> PAGEREF _Toc43990052 \h </w:instrText>
             </w:r>
             <w:r>
               <w:rPr>
@@ -1200,149 +1200,7 @@
                 <w:noProof/>
                 <w:webHidden/>
               </w:rPr>
-              <w:t>3</w:t>
-            </w:r>
-            <w:r>
-              <w:rPr>
-                <w:noProof/>
-                <w:webHidden/>
-              </w:rPr>
-              <w:fldChar w:fldCharType="end"/>
-            </w:r>
-          </w:hyperlink>
-        </w:p>
-        <w:p>
-          <w:pPr>
-            <w:pStyle w:val="TDC2"/>
-            <w:rPr>
-              <w:rFonts w:eastAsiaTheme="minorEastAsia"/>
-              <w:i w:val="0"/>
-              <w:iCs w:val="0"/>
-              <w:noProof/>
-              <w:sz w:val="22"/>
-              <w:szCs w:val="22"/>
-              <w:lang w:eastAsia="es-ES"/>
-            </w:rPr>
-          </w:pPr>
-          <w:hyperlink w:anchor="_Toc257615438" w:history="1">
-            <w:r>
-              <w:rPr>
-                <w:rStyle w:val="Hipervnculo"/>
-                <w:noProof/>
-              </w:rPr>
-              <w:t>Diagrama de Colaboración</w:t>
-            </w:r>
-            <w:r>
-              <w:rPr>
-                <w:noProof/>
-                <w:webHidden/>
-              </w:rPr>
-              <w:tab/>
-            </w:r>
-            <w:r>
-              <w:rPr>
-                <w:noProof/>
-                <w:webHidden/>
-              </w:rPr>
-              <w:fldChar w:fldCharType="begin"/>
-            </w:r>
-            <w:r>
-              <w:rPr>
-                <w:noProof/>
-                <w:webHidden/>
-              </w:rPr>
-              <w:instrText xml:space="preserve"> PAGEREF _Toc257615438 \h </w:instrText>
-            </w:r>
-            <w:r>
-              <w:rPr>
-                <w:noProof/>
-                <w:webHidden/>
-              </w:rPr>
-            </w:r>
-            <w:r>
-              <w:rPr>
-                <w:noProof/>
-                <w:webHidden/>
-              </w:rPr>
-              <w:fldChar w:fldCharType="separate"/>
-            </w:r>
-            <w:r>
-              <w:rPr>
-                <w:noProof/>
-                <w:webHidden/>
-              </w:rPr>
-              <w:t>3</w:t>
-            </w:r>
-            <w:r>
-              <w:rPr>
-                <w:noProof/>
-                <w:webHidden/>
-              </w:rPr>
-              <w:fldChar w:fldCharType="end"/>
-            </w:r>
-          </w:hyperlink>
-        </w:p>
-        <w:p>
-          <w:pPr>
-            <w:pStyle w:val="TDC2"/>
-            <w:rPr>
-              <w:rFonts w:eastAsiaTheme="minorEastAsia"/>
-              <w:i w:val="0"/>
-              <w:iCs w:val="0"/>
-              <w:noProof/>
-              <w:sz w:val="22"/>
-              <w:szCs w:val="22"/>
-              <w:lang w:eastAsia="es-ES"/>
-            </w:rPr>
-          </w:pPr>
-          <w:hyperlink w:anchor="_Toc257615439" w:history="1">
-            <w:r>
-              <w:rPr>
-                <w:rStyle w:val="Hipervnculo"/>
-                <w:noProof/>
-              </w:rPr>
-              <w:t>Diagrama de Estados</w:t>
-            </w:r>
-            <w:r>
-              <w:rPr>
-                <w:noProof/>
-                <w:webHidden/>
-              </w:rPr>
-              <w:tab/>
-            </w:r>
-            <w:r>
-              <w:rPr>
-                <w:noProof/>
-                <w:webHidden/>
-              </w:rPr>
-              <w:fldChar w:fldCharType="begin"/>
-            </w:r>
-            <w:r>
-              <w:rPr>
-                <w:noProof/>
-                <w:webHidden/>
-              </w:rPr>
-              <w:instrText xml:space="preserve"> PAGEREF _Toc257615439 \h </w:instrText>
-            </w:r>
-            <w:r>
-              <w:rPr>
-                <w:noProof/>
-                <w:webHidden/>
-              </w:rPr>
-            </w:r>
-            <w:r>
-              <w:rPr>
-                <w:noProof/>
-                <w:webHidden/>
-              </w:rPr>
-              <w:fldChar w:fldCharType="separate"/>
-            </w:r>
-            <w:r>
-              <w:rPr>
-                <w:noProof/>
-                <w:webHidden/>
-              </w:rPr>
-              <w:t>3</w:t>
+              <w:t>5</w:t>
             </w:r>
             <w:r>
               <w:rPr>
@@ -1402,7 +1260,7 @@
       </w:pPr>
       <w:bookmarkStart w:id="0" w:name="_Toc228206475"/>
       <w:bookmarkStart w:id="1" w:name="_Toc234686580"/>
-      <w:bookmarkStart w:id="2" w:name="_Toc257615429"/>
+      <w:bookmarkStart w:id="2" w:name="_Toc43990044"/>
       <w:r>
         <w:t>Descripción</w:t>
       </w:r>
@@ -1415,15 +1273,13 @@
         <w:pStyle w:val="PSI-Normal"/>
       </w:pPr>
       <w:r>
-        <w:t xml:space="preserve">Permitir al invitado acceder al sistema, para obtener los permisos necesarios para cargar, visualizar, modificar y descargar el programa de asignatura correspondiente. </w:t>
-      </w:r>
-    </w:p>
-    <w:p>
-      <w:pPr>
-        <w:pStyle w:val="PSI-Normal"/>
-      </w:pPr>
-      <w:r>
-        <w:t>Permitir al invitado poder autentificarse en el sistema mediante su correo institucional y tener acceso a determinadas acciones de acuerdo a su rol.</w:t>
+        <w:t>Permitir al invitado poder autentificarse en el sistema mediante su correo institucional y</w:t>
+      </w:r>
+      <w:r>
+        <w:t xml:space="preserve"> contraseña para </w:t>
+      </w:r>
+      <w:r>
+        <w:t>tener acceso a determinadas acciones de acuerdo a su rol.</w:t>
       </w:r>
     </w:p>
     <w:p>
@@ -1437,7 +1293,7 @@
       </w:pPr>
       <w:bookmarkStart w:id="3" w:name="_Toc228206476"/>
       <w:bookmarkStart w:id="4" w:name="_Toc234686581"/>
-      <w:bookmarkStart w:id="5" w:name="_Toc257615430"/>
+      <w:bookmarkStart w:id="5" w:name="_Toc43990045"/>
       <w:r>
         <w:t>Actores del CU</w:t>
       </w:r>
@@ -1455,11 +1311,16 @@
     </w:p>
     <w:p>
       <w:pPr>
+        <w:pStyle w:val="PSI-Normal"/>
+      </w:pPr>
+    </w:p>
+    <w:p>
+      <w:pPr>
         <w:pStyle w:val="PSI-Ttulo1"/>
       </w:pPr>
       <w:bookmarkStart w:id="6" w:name="_Toc228206477"/>
       <w:bookmarkStart w:id="7" w:name="_Toc234686582"/>
-      <w:bookmarkStart w:id="8" w:name="_Toc257615431"/>
+      <w:bookmarkStart w:id="8" w:name="_Toc43990046"/>
       <w:r>
         <w:t>Precondiciones</w:t>
       </w:r>
@@ -1480,11 +1341,16 @@
     </w:p>
     <w:p>
       <w:pPr>
+        <w:pStyle w:val="PSI-Normal"/>
+      </w:pPr>
+    </w:p>
+    <w:p>
+      <w:pPr>
         <w:pStyle w:val="PSI-Ttulo1"/>
       </w:pPr>
       <w:bookmarkStart w:id="9" w:name="_Toc228206478"/>
       <w:bookmarkStart w:id="10" w:name="_Toc234686583"/>
-      <w:bookmarkStart w:id="11" w:name="_Toc257615432"/>
+      <w:bookmarkStart w:id="11" w:name="_Toc43990047"/>
       <w:r>
         <w:t>Flujo de Eventos Normal</w:t>
       </w:r>
@@ -1515,7 +1381,13 @@
         <w:spacing w:before="0" w:line="240" w:lineRule="auto"/>
       </w:pPr>
       <w:r>
-        <w:t>El invitado selecciona la opción "Ir a inicio de Sesión".</w:t>
+        <w:t>El invi</w:t>
+      </w:r>
+      <w:r>
+        <w:t>tado presiona el botón "Acceder</w:t>
+      </w:r>
+      <w:r>
+        <w:t>".</w:t>
       </w:r>
     </w:p>
     <w:p>
@@ -1528,7 +1400,13 @@
         <w:spacing w:before="0" w:line="240" w:lineRule="auto"/>
       </w:pPr>
       <w:r>
-        <w:t>El sistema despliega la pantalla “Ingreso al Sistema”.</w:t>
+        <w:t>El sistema despliega una pantalla en donde se le solicita su correo</w:t>
+      </w:r>
+      <w:r>
+        <w:t xml:space="preserve"> Institucional</w:t>
+      </w:r>
+      <w:r>
+        <w:t>.</w:t>
       </w:r>
     </w:p>
     <w:p>
@@ -1541,7 +1419,10 @@
         <w:spacing w:before="0" w:line="240" w:lineRule="auto"/>
       </w:pPr>
       <w:r>
-        <w:t>El invitado presiona el botón “Acceder”.</w:t>
+        <w:t>El invitado introduce su correo institucional</w:t>
+      </w:r>
+      <w:r>
+        <w:t>.</w:t>
       </w:r>
     </w:p>
     <w:p>
@@ -1554,7 +1435,13 @@
         <w:spacing w:before="0" w:line="240" w:lineRule="auto"/>
       </w:pPr>
       <w:r>
-        <w:t>El sistema despliega una pantalla en donde se le solicita su correo y su contraseña.</w:t>
+        <w:t>El invitad</w:t>
+      </w:r>
+      <w:r>
+        <w:t>o presiona el botón "Siguiente</w:t>
+      </w:r>
+      <w:r>
+        <w:t>".</w:t>
       </w:r>
     </w:p>
     <w:p>
@@ -1567,7 +1454,7 @@
         <w:spacing w:before="0" w:line="240" w:lineRule="auto"/>
       </w:pPr>
       <w:r>
-        <w:t>El invitado introduce su correo institucional y su contraseña.</w:t>
+        <w:t>El sistema despliega una pantalla en donde se le solicita su contraseña.</w:t>
       </w:r>
     </w:p>
     <w:p>
@@ -1580,7 +1467,7 @@
         <w:spacing w:before="0" w:line="240" w:lineRule="auto"/>
       </w:pPr>
       <w:r>
-        <w:t>El invitado selecciona la opción "Ingresar".</w:t>
+        <w:t>El invitado introduce su contraseña.</w:t>
       </w:r>
     </w:p>
     <w:p>
@@ -1593,7 +1480,7 @@
         <w:spacing w:before="0" w:line="240" w:lineRule="auto"/>
       </w:pPr>
       <w:r>
-        <w:t>El sistema determina el rol del usuario de acuerdo a su correo institucional y las acciones que este puede realizar.</w:t>
+        <w:t>El invitado presiona el botón "Siguiente".</w:t>
       </w:r>
     </w:p>
     <w:p>
@@ -1606,6 +1493,37 @@
         <w:spacing w:before="0" w:line="240" w:lineRule="auto"/>
       </w:pPr>
       <w:r>
+        <w:t>El sistema determina el rol del usuario de acuerd</w:t>
+      </w:r>
+      <w:r>
+        <w:t>o a su correo institucional y lo</w:t>
+      </w:r>
+      <w:r>
+        <w:t xml:space="preserve">s </w:t>
+      </w:r>
+      <w:r>
+        <w:t>permisos</w:t>
+      </w:r>
+      <w:r>
+        <w:t xml:space="preserve"> que este </w:t>
+      </w:r>
+      <w:r>
+        <w:t>posee</w:t>
+      </w:r>
+      <w:r>
+        <w:t>.</w:t>
+      </w:r>
+    </w:p>
+    <w:p>
+      <w:pPr>
+        <w:pStyle w:val="PSI-Normal"/>
+        <w:numPr>
+          <w:ilvl w:val="0"/>
+          <w:numId w:val="13"/>
+        </w:numPr>
+        <w:spacing w:before="0" w:line="240" w:lineRule="auto"/>
+      </w:pPr>
+      <w:r>
         <w:t>El invitado ingresa al sistema.</w:t>
       </w:r>
     </w:p>
@@ -1615,7 +1533,12 @@
       </w:pPr>
       <w:bookmarkStart w:id="12" w:name="_Toc228206479"/>
       <w:bookmarkStart w:id="13" w:name="_Toc234686584"/>
-      <w:bookmarkStart w:id="14" w:name="_Toc257615433"/>
+    </w:p>
+    <w:p>
+      <w:pPr>
+        <w:pStyle w:val="PSI-Ttulo1"/>
+      </w:pPr>
+      <w:bookmarkStart w:id="14" w:name="_Toc43990048"/>
       <w:proofErr w:type="spellStart"/>
       <w:r>
         <w:t>Poscondiciones</w:t>
@@ -1630,10 +1553,13 @@
     </w:p>
     <w:p>
       <w:pPr>
-        <w:pStyle w:val="PSI-Comentario"/>
-      </w:pPr>
-      <w:r>
-        <w:t>[Efectos que de forma inmediata tiene la realización del Caso de Uso sobre el estado del sistema]</w:t>
+        <w:pStyle w:val="PSI-Normal"/>
+      </w:pPr>
+      <w:r>
+        <w:t>El sistema q</w:t>
+      </w:r>
+      <w:r>
+        <w:t>ueda a la espera de una acción.</w:t>
       </w:r>
     </w:p>
     <w:p>
@@ -1647,7 +1573,7 @@
       </w:pPr>
       <w:bookmarkStart w:id="15" w:name="_Toc228206480"/>
       <w:bookmarkStart w:id="16" w:name="_Toc234686585"/>
-      <w:bookmarkStart w:id="17" w:name="_Toc257615434"/>
+      <w:bookmarkStart w:id="17" w:name="_Toc43990049"/>
       <w:r>
         <w:t>Flujo de Eventos Alternativo</w:t>
       </w:r>
@@ -1696,6 +1622,91 @@
         <w:pStyle w:val="PSI-Normal"/>
         <w:spacing w:before="0" w:line="240" w:lineRule="auto"/>
       </w:pPr>
+    </w:p>
+    <w:p>
+      <w:pPr>
+        <w:pStyle w:val="PSI-Normal"/>
+        <w:spacing w:before="0" w:line="240" w:lineRule="auto"/>
+        <w:rPr>
+          <w:u w:val="single"/>
+        </w:rPr>
+      </w:pPr>
+      <w:r>
+        <w:rPr>
+          <w:u w:val="single"/>
+        </w:rPr>
+        <w:t xml:space="preserve">Excepción </w:t>
+      </w:r>
+      <w:r>
+        <w:rPr>
+          <w:u w:val="single"/>
+        </w:rPr>
+        <w:t>2</w:t>
+      </w:r>
+    </w:p>
+    <w:p>
+      <w:pPr>
+        <w:pStyle w:val="PSI-Normal"/>
+        <w:spacing w:before="0" w:line="240" w:lineRule="auto"/>
+        <w:rPr>
+          <w:u w:val="single"/>
+        </w:rPr>
+      </w:pPr>
+    </w:p>
+    <w:p>
+      <w:pPr>
+        <w:pStyle w:val="PSI-Normal"/>
+        <w:spacing w:before="0" w:line="240" w:lineRule="auto"/>
+      </w:pPr>
+      <w:r>
+        <w:t>El correo institucional es inválido.</w:t>
+      </w:r>
+    </w:p>
+    <w:p>
+      <w:pPr>
+        <w:pStyle w:val="PSI-Normal"/>
+        <w:spacing w:before="0" w:line="240" w:lineRule="auto"/>
+        <w:rPr>
+          <w:u w:val="single"/>
+        </w:rPr>
+      </w:pPr>
+      <w:r>
+        <w:rPr>
+          <w:u w:val="single"/>
+        </w:rPr>
+        <w:lastRenderedPageBreak/>
+        <w:t xml:space="preserve">Excepción </w:t>
+      </w:r>
+      <w:r>
+        <w:rPr>
+          <w:u w:val="single"/>
+        </w:rPr>
+        <w:t>3</w:t>
+      </w:r>
+    </w:p>
+    <w:p>
+      <w:pPr>
+        <w:pStyle w:val="PSI-Normal"/>
+        <w:spacing w:before="0" w:line="240" w:lineRule="auto"/>
+        <w:rPr>
+          <w:u w:val="single"/>
+        </w:rPr>
+      </w:pPr>
+    </w:p>
+    <w:p>
+      <w:pPr>
+        <w:pStyle w:val="PSI-Normal"/>
+        <w:spacing w:before="0" w:line="240" w:lineRule="auto"/>
+      </w:pPr>
+      <w:r>
+        <w:t>La contraseña es inválida.</w:t>
+      </w:r>
+    </w:p>
+    <w:p>
+      <w:pPr>
+        <w:pStyle w:val="PSI-Normal"/>
+        <w:spacing w:before="0" w:line="240" w:lineRule="auto"/>
+      </w:pPr>
       <w:r>
         <w:br/>
       </w:r>
@@ -1706,7 +1717,7 @@
       </w:pPr>
       <w:bookmarkStart w:id="18" w:name="_Toc228206481"/>
       <w:bookmarkStart w:id="19" w:name="_Toc234686586"/>
-      <w:bookmarkStart w:id="20" w:name="_Toc257615435"/>
+      <w:bookmarkStart w:id="20" w:name="_Toc43990050"/>
       <w:r>
         <w:t>Diagramas Asociados</w:t>
       </w:r>
@@ -1724,12 +1735,16 @@
       <w:pPr>
         <w:pStyle w:val="PSI-Ttulo2"/>
       </w:pPr>
-      <w:bookmarkStart w:id="21" w:name="_Toc257615436"/>
-      <w:r>
-        <w:lastRenderedPageBreak/>
+      <w:bookmarkStart w:id="21" w:name="_Toc43990051"/>
+      <w:r>
         <w:t>Diagrama de Casos de Uso</w:t>
       </w:r>
       <w:bookmarkEnd w:id="21"/>
+    </w:p>
+    <w:p>
+      <w:pPr>
+        <w:pStyle w:val="PSI-Ttulo2"/>
+      </w:pPr>
     </w:p>
     <w:p>
       <w:pPr>
@@ -1802,9 +1817,15 @@
     </w:p>
     <w:p>
       <w:pPr>
+        <w:pStyle w:val="PSI-Comentario"/>
+        <w:jc w:val="center"/>
+      </w:pPr>
+    </w:p>
+    <w:p>
+      <w:pPr>
         <w:pStyle w:val="PSI-Ttulo2"/>
       </w:pPr>
-      <w:bookmarkStart w:id="22" w:name="_Toc257615437"/>
+      <w:bookmarkStart w:id="22" w:name="_Toc43990052"/>
       <w:r>
         <w:t>Diagrama de Secuencia</w:t>
       </w:r>
@@ -1812,35 +1833,8 @@
     </w:p>
     <w:p>
       <w:pPr>
-        <w:pStyle w:val="PSI-Comentario"/>
-      </w:pPr>
-      <w:r>
-        <w:t>[</w:t>
-      </w:r>
-      <w:r>
-        <w:t xml:space="preserve">En el </w:t>
-      </w:r>
-      <w:r>
-        <w:rPr>
-          <w:rFonts w:ascii="Garamond-Italic" w:hAnsi="Garamond-Italic" w:cs="Garamond-Italic"/>
-          <w:iCs/>
-        </w:rPr>
-        <w:t xml:space="preserve">diagrama de secuencia </w:t>
-      </w:r>
-      <w:r>
-        <w:t xml:space="preserve">se muestra la interacción de los objetos que componen un sistema de forma temporal. </w:t>
-      </w:r>
-    </w:p>
-    <w:p>
-      <w:pPr>
-        <w:pStyle w:val="PSI-Comentario"/>
-      </w:pPr>
-      <w:r>
-        <w:t>Un diagrama de secuencia muestra la interacción de un conjunto de objetos en una aplicación a través del tiempo y se modela para cada método de la clase</w:t>
-      </w:r>
-      <w:r>
-        <w:t>]</w:t>
-      </w:r>
+        <w:pStyle w:val="PSI-Ttulo2"/>
+      </w:pPr>
     </w:p>
     <w:p>
       <w:pPr>
@@ -1854,9 +1848,9 @@
         </w:rPr>
         <w:drawing>
           <wp:inline distT="0" distB="0" distL="0" distR="0">
-            <wp:extent cx="5137741" cy="2946377"/>
-            <wp:effectExtent l="19050" t="0" r="5759" b="0"/>
-            <wp:docPr id="2" name="Imagen 4"/>
+            <wp:extent cx="5400040" cy="2578298"/>
+            <wp:effectExtent l="19050" t="0" r="0" b="0"/>
+            <wp:docPr id="1" name="Imagen 1" descr="C:\xampp\htdocs\vaspa\Elaboración\Diagramas de Secuencia\CU_Ingresar al Sistema\DiagramaSecuencia_IngresarSistema.jpg"/>
             <wp:cNvGraphicFramePr>
               <a:graphicFrameLocks xmlns:a="http://schemas.openxmlformats.org/drawingml/2006/main" noChangeAspect="1"/>
             </wp:cNvGraphicFramePr>
@@ -1864,7 +1858,7 @@
               <a:graphicData uri="http://schemas.openxmlformats.org/drawingml/2006/picture">
                 <pic:pic xmlns:pic="http://schemas.openxmlformats.org/drawingml/2006/picture">
                   <pic:nvPicPr>
-                    <pic:cNvPr id="0" name="Picture 4"/>
+                    <pic:cNvPr id="0" name="Picture 1" descr="C:\xampp\htdocs\vaspa\Elaboración\Diagramas de Secuencia\CU_Ingresar al Sistema\DiagramaSecuencia_IngresarSistema.jpg"/>
                     <pic:cNvPicPr>
                       <a:picLocks noChangeAspect="1" noChangeArrowheads="1"/>
                     </pic:cNvPicPr>
@@ -1879,7 +1873,7 @@
                   <pic:spPr bwMode="auto">
                     <a:xfrm>
                       <a:off x="0" y="0"/>
-                      <a:ext cx="5148179" cy="2952363"/>
+                      <a:ext cx="5400040" cy="2578298"/>
                     </a:xfrm>
                     <a:prstGeom prst="rect">
                       <a:avLst/>
@@ -1898,17 +1892,6 @@
           </wp:inline>
         </w:drawing>
       </w:r>
-    </w:p>
-    <w:p>
-      <w:pPr>
-        <w:pStyle w:val="PSI-Normal"/>
-        <w:jc w:val="center"/>
-      </w:pPr>
-    </w:p>
-    <w:p>
-      <w:pPr>
-        <w:pStyle w:val="PSI-Comentario"/>
-      </w:pPr>
     </w:p>
     <w:p>
       <w:pPr>
@@ -1982,15 +1965,9 @@
           <w:rPr>
             <w:lang w:val="es-AR"/>
           </w:rPr>
-          <w:t>Tea</w:t>
+          <w:t>Team</w:t>
         </w:r>
         <w:proofErr w:type="spellEnd"/>
-        <w:r>
-          <w:rPr>
-            <w:lang w:val="es-AR"/>
-          </w:rPr>
-          <w:t>m</w:t>
-        </w:r>
       </w:sdtContent>
     </w:sdt>
     <w:r>
@@ -2074,7 +2051,7 @@
             <w:rFonts w:asciiTheme="majorHAnsi" w:hAnsiTheme="majorHAnsi" w:cstheme="majorHAnsi"/>
             <w:noProof/>
           </w:rPr>
-          <w:t>5</w:t>
+          <w:t>3</w:t>
         </w:r>
         <w:r>
           <w:rPr>
@@ -5206,7 +5183,7 @@
 </file>
 
 <file path=customXml/itemProps2.xml><?xml version="1.0" encoding="utf-8"?>
-<ds:datastoreItem xmlns:ds="http://schemas.openxmlformats.org/officeDocument/2006/customXml" ds:itemID="{6F856EEA-3D8A-4C24-901A-0D5C386EE8F3}">
+<ds:datastoreItem xmlns:ds="http://schemas.openxmlformats.org/officeDocument/2006/customXml" ds:itemID="{59796831-CD93-437C-9099-FD1B95248297}">
   <ds:schemaRefs>
     <ds:schemaRef ds:uri="http://schemas.openxmlformats.org/officeDocument/2006/bibliography"/>
   </ds:schemaRefs>

</xml_diff>